<commit_message>
Enhance DOCX agent functionality with human approval for edits, add new tools for document manipulation, and update README for MCP support. Include new dependencies in pyproject.toml and refine context management.
</commit_message>
<xml_diff>
--- a/response/master.docx
+++ b/response/master.docx
@@ -37,14 +37,48 @@
       </w:pPr>
       <w:r>
         <w:t>Table of Contents</w:t>
+        <w:br/>
+        <w:br/>
+        <w:t>1. Summary</w:t>
+        <w:br/>
+        <w:t>This document is the application for CPX's RFP, which presents the Cyber Security Management Project.</w:t>
+        <w:br/>
+        <w:br/>
+        <w:t>2. About CPX</w:t>
+        <w:br/>
+        <w:br/>
+        <w:t>3. Understanding of Requirements</w:t>
+        <w:br/>
+        <w:br/>
+        <w:t>4. Proposed Solution</w:t>
+        <w:br/>
+        <w:br/>
+        <w:t>5. Implementation Plan</w:t>
+        <w:br/>
+        <w:br/>
+        <w:t>6. Team and Experience</w:t>
+        <w:br/>
+        <w:br/>
+        <w:t>7. Pricing</w:t>
+        <w:br/>
+        <w:br/>
+        <w:t>8. Terms and Conditions</w:t>
+        <w:br/>
+        <w:br/>
+        <w:t>9. Additional Services</w:t>
+        <w:br/>
+        <w:br/>
+        <w:t>10. Appendices</w:t>
+        <w:br/>
+        <w:br/>
+        <w:t>11. Approval Certificate</w:t>
       </w:r>
     </w:p>
     <w:p>
       <w:r>
-        <w:rPr>
-          <w:b/>
-        </w:rPr>
         <w:t>1. Summary</w:t>
+        <w:br/>
+        <w:t>This document is the application for CPX's RFP, which presents the Cyber Security Management Project.</w:t>
       </w:r>
     </w:p>
     <w:p>
@@ -52,7 +86,7 @@
         <w:pStyle w:val="ListBullet"/>
       </w:pPr>
       <w:r>
-        <w:t xml:space="preserve">   • Executive Overview</w:t>
+        <w:t>• Executive Overview - Tony Stark</w:t>
       </w:r>
     </w:p>
     <w:p>

</xml_diff>

<commit_message>
Enhance DOCX Agent setup and functionality: add demo backend instructions to README, update service ports to 8080, and improve session management with logging. Introduce new dependencies for Teams integration and refine error handling in the bot. Update document loading logic and configuration paths.
</commit_message>
<xml_diff>
--- a/response/master.docx
+++ b/response/master.docx
@@ -8,7 +8,7 @@
         <w:jc w:val="center"/>
       </w:pPr>
       <w:r>
-        <w:t>RFP PROPOSAL RESPONSE</w:t>
+        <w:t>RFP-PROPOSAL-CPX-V2.0</w:t>
       </w:r>
     </w:p>
     <w:p>
@@ -116,10 +116,7 @@
     <w:p/>
     <w:p>
       <w:r>
-        <w:rPr>
-          <w:b/>
-        </w:rPr>
-        <w:t>2. About CPX</w:t>
+        <w:t>2. About TechCorp</w:t>
       </w:r>
     </w:p>
     <w:p>
@@ -288,10 +285,31 @@
     <w:p/>
     <w:p>
       <w:r>
-        <w:rPr>
-          <w:b/>
-        </w:rPr>
         <w:t>6. Team and Experience</w:t>
+        <w:br/>
+        <w:br/>
+        <w:t>Instead of routing, fuse the roles:</w:t>
+        <w:br/>
+        <w:br/>
+        <w:t>The RFP helper not only gives guidance, but when the user finalizes a section, it automatically calls the DOCX editing agent to insert text.</w:t>
+        <w:br/>
+        <w:br/>
+        <w:t>E.g.,</w:t>
+        <w:br/>
+        <w:br/>
+        <w:t>User: “Generate a draft for Problem Statement”</w:t>
+        <w:br/>
+        <w:br/>
+        <w:t>RFP Helper creates draft</w:t>
+        <w:br/>
+        <w:br/>
+        <w:t>Calls DOCX agent → updates the .docx in the right section</w:t>
+        <w:br/>
+        <w:br/>
+        <w:t>Returns: “Draft added under Section 2. You can review it in the document.”</w:t>
+        <w:br/>
+        <w:br/>
+        <w:t>This is the smoothest UX, but requires some deeper wiring (RFP nodes should call DOCX APIs under the hood).</w:t>
       </w:r>
     </w:p>
     <w:p>
@@ -753,6 +771,10 @@
       </w:pPr>
       <w:r>
         <w:t>2.3. Certifications &amp; Accreditations</w:t>
+        <w:br/>
+        <w:t>- NISM LEVEL 15 certification</w:t>
+        <w:br/>
+        <w:t>- Other certifications</w:t>
       </w:r>
     </w:p>
     <w:p>

</xml_diff>

<commit_message>
Remove obsolete documentation files and binary files from the repository, including BACKEND_QUICKSTART.md, BACKEND_SUMMARY.md, COMPLETE_SETUP_SUMMARY.md, CSV_STORAGE_QUICKSTART.md, HUMAN_APPROVAL.md, MCP_SETUP_SUMMARY.md, PROMPTS.md, QUICKSTART_APPROVAL.md, QUICKSTART.md, SUMMARY.md, and various backend-related markdown files. This cleanup helps streamline the project and remove outdated content.
</commit_message>
<xml_diff>
--- a/response/master.docx
+++ b/response/master.docx
@@ -36,42 +36,62 @@
         <w:pStyle w:val="Heading1"/>
       </w:pPr>
       <w:r>
-        <w:t>Table of Contents</w:t>
+        <w:t>**Request for Proposal (RFP) Proposal**</w:t>
         <w:br/>
         <w:br/>
-        <w:t>1. Summary</w:t>
+        <w:t>1. **Summary**</w:t>
         <w:br/>
-        <w:t>This document is the application for CPX's RFP, which presents the Cyber Security Management Project.</w:t>
+        <w:t>This document is the RFP proposal prepared for [Client Name], outlining the proposed [Project Name] project.</w:t>
         <w:br/>
         <w:br/>
-        <w:t>2. About CPX</w:t>
+        <w:t>2. **Introduction**</w:t>
+        <w:br/>
+        <w:t>Provide an introduction to your company and the purpose of the proposal.</w:t>
         <w:br/>
         <w:br/>
-        <w:t>3. Understanding of Requirements</w:t>
+        <w:t>3. **Scope of Work**</w:t>
+        <w:br/>
+        <w:t>Outline the objectives, deliverables, and timeline of the project.</w:t>
         <w:br/>
         <w:br/>
-        <w:t>4. Proposed Solution</w:t>
+        <w:t>4. **Methodology**</w:t>
+        <w:br/>
+        <w:t>Describe the approach and methodology to be used in executing the project.</w:t>
         <w:br/>
         <w:br/>
-        <w:t>5. Implementation Plan</w:t>
+        <w:t>5. **Team and Expertise**</w:t>
+        <w:br/>
+        <w:t>Present the team members involved and their relevant experience.</w:t>
         <w:br/>
         <w:br/>
-        <w:t>6. Team and Experience</w:t>
+        <w:t>6. **Budget and Pricing**</w:t>
+        <w:br/>
+        <w:t>Detail the budget breakdown and pricing structure for the project.</w:t>
         <w:br/>
         <w:br/>
-        <w:t>7. Pricing</w:t>
+        <w:t>7. **Terms and Conditions**</w:t>
+        <w:br/>
+        <w:t>Specify the terms, conditions, and any legal requirements.</w:t>
         <w:br/>
         <w:br/>
-        <w:t>8. Terms and Conditions</w:t>
+        <w:t>8. **Appendices**</w:t>
+        <w:br/>
+        <w:t>Include any additional documents or references.</w:t>
         <w:br/>
         <w:br/>
-        <w:t>9. Additional Services</w:t>
+        <w:t>9. **Approval Process**</w:t>
+        <w:br/>
+        <w:t>Outline the steps and timeline for the approval process.</w:t>
         <w:br/>
         <w:br/>
-        <w:t>10. Appendices</w:t>
+        <w:t>10. **Contact Information**</w:t>
+        <w:br/>
+        <w:t>Provide contact details for inquiries and communication.</w:t>
         <w:br/>
         <w:br/>
-        <w:t>11. Approval Certificate</w:t>
+        <w:t>11. **Approval Certificate**</w:t>
+        <w:br/>
+        <w:t>Include the approval certificate section.</w:t>
       </w:r>
     </w:p>
     <w:p>
@@ -724,7 +744,7 @@
         <w:pStyle w:val="Heading2"/>
       </w:pPr>
       <w:r>
-        <w:t>2.1. CPX Purpose &amp; Value</w:t>
+        <w:t>Test Update</w:t>
       </w:r>
     </w:p>
     <w:p>

</xml_diff>